<commit_message>
Small changes to SSU documents
</commit_message>
<xml_diff>
--- a/Faza2-SSU/mia/ssu-mia-funkcionalnost-brisanje-izazova-v1.0/ssu-mia-funkcionalnost-brisanje-izazova-v1.0.docx
+++ b/Faza2-SSU/mia/ssu-mia-funkcionalnost-brisanje-izazova-v1.0/ssu-mia-funkcionalnost-brisanje-izazova-v1.0.docx
@@ -1462,7 +1462,29 @@
                 <w:szCs w:val="24"/>
                 <w:lang w:val="sr-Latn-RS"/>
               </w:rPr>
-              <w:t>2.2. Tok dogadjaja</w:t>
+              <w:t>2.2. Tok doga</w:t>
+            </w:r>
+            <w:r>
+              <w:rPr>
+                <w:rStyle w:val="Hyperlink"/>
+                <w:rFonts w:ascii="Times New Roman" w:hAnsi="Times New Roman" w:cs="Times New Roman"/>
+                <w:noProof/>
+                <w:sz w:val="24"/>
+                <w:szCs w:val="24"/>
+                <w:lang w:val="sr-Latn-RS"/>
+              </w:rPr>
+              <w:t>đ</w:t>
+            </w:r>
+            <w:r>
+              <w:rPr>
+                <w:rStyle w:val="Hyperlink"/>
+                <w:rFonts w:ascii="Times New Roman" w:hAnsi="Times New Roman" w:cs="Times New Roman"/>
+                <w:noProof/>
+                <w:sz w:val="24"/>
+                <w:szCs w:val="24"/>
+                <w:lang w:val="sr-Latn-RS"/>
+              </w:rPr>
+              <w:t>aja</w:t>
             </w:r>
             <w:r>
               <w:rPr>

</xml_diff>